<commit_message>
First page of Pfaffmann edits
</commit_message>
<xml_diff>
--- a/Doc/Himmelwright_Thesis_Document.docx
+++ b/Doc/Himmelwright_Thesis_Document.docx
@@ -316,7 +316,21 @@
           <w:rFonts w:ascii="Times New Roman" w:cs="Times New Roman" w:hAnsi="Times New Roman"/>
           <w:color w:val="000000"/>
         </w:rPr>
-        <w:t xml:space="preserve"> complex system. Using models allows the interaction between the parts of the system to be observed over time, rather then only at specific time stamps. As a result, new insight about how alternative states are achieved can be made. Traditionally, studies on network properties of the brain during the descent from an awake state to sleep state has consisted of looking at network properties of awake vs. sleep. For example, when the brain is in an unconscious state like during sleep or under anesthesia, the small-world properties of the functional connectivity networks break down.(Uehara et al., 2013) This suggests functional connectivity might have to exhibit small-world properties for consciousness to occur. By modeling the connectivity networks during the descent to sleep, new ideas of how network interactions relate to sleep and consciousness might emerge.</w:t>
+        <w:t xml:space="preserve"> complex system. Using models allows the interaction between the parts of the system to be observed over time, rather then only at specific time stamps. </w:t>
+      </w:r>
+      <w:r>
+        <w:rPr>
+          <w:rFonts w:ascii="Times New Roman" w:cs="Times New Roman" w:hAnsi="Times New Roman"/>
+          <w:color w:val="000000"/>
+        </w:rPr>
+        <w:t>For example, even in modern imaging studies, the samples are taken every few minutes or seconds (find citation and clarify), only giving a picture of what is happening at those specific times. Models help show the changing dynamics of during the progression of time.</w:t>
+      </w:r>
+      <w:r>
+        <w:rPr>
+          <w:rFonts w:ascii="Times New Roman" w:cs="Times New Roman" w:hAnsi="Times New Roman"/>
+          <w:color w:val="000000"/>
+        </w:rPr>
+        <w:t xml:space="preserve"> As a result, new insight about how alternative states are achieved can be made. Traditionally, studies on network properties of the brain during the descent from an awake state to sleep state has consisted of looking at network properties of awake vs. sleep. For example, when the brain is in an unconscious state, like during sleep or under anesthesia, the small-world properties of the functional connectivity networks break down.(Uehara et al., 2013) This suggests functional connectivity might have to exhibit small-world properties for consciousness to occur. By modeling the connectivity networks during the descent to sleep, new ideas of how network interactions relate to sleep and consciousness might emerge.</w:t>
       </w:r>
     </w:p>
     <w:p>
@@ -345,7 +359,21 @@
           <w:rFonts w:ascii="Times New Roman" w:cs="Times New Roman" w:hAnsi="Times New Roman"/>
           <w:color w:val="000000"/>
         </w:rPr>
-        <w:t>Whether they are artificial or emerge from nature, networks are everywhere. A network is simply a system where each elements is interconnected to varying degrees. Network analysis has helped to provide a system level view of problems and solution many different fields of research including the social sciences (</w:t>
+        <w:t xml:space="preserve">Whether they are artificial or emerge from nature, networks are everywhere. A network is simply a system where each elements is interconnected to varying degrees. Network analysis has helped to provide a system level view of problems, </w:t>
+      </w:r>
+      <w:r>
+        <w:rPr>
+          <w:rFonts w:ascii="Times New Roman" w:cs="Times New Roman" w:hAnsi="Times New Roman"/>
+          <w:color w:val="000000"/>
+        </w:rPr>
+        <w:t>enabling solutions to be found in</w:t>
+      </w:r>
+      <w:r>
+        <w:rPr>
+          <w:rFonts w:ascii="Times New Roman" w:cs="Times New Roman" w:hAnsi="Times New Roman"/>
+          <w:color w:val="000000"/>
+        </w:rPr>
+        <w:t xml:space="preserve"> many different fields of research including the social sciences (</w:t>
       </w:r>
       <w:r>
         <w:rPr>
@@ -358,7 +386,63 @@
           <w:rFonts w:ascii="Times New Roman" w:cs="Times New Roman" w:hAnsi="Times New Roman"/>
           <w:color w:val="000000"/>
         </w:rPr>
-        <w:t>), molecular biology ( Aittokallio et al., 2006), algorithm design (Mirza et al. 2003), civil engineering (Deuerlein, 2008), and neuroscience (Roy et al., 2008). Specific modern examples of networks that have been analyzed are relationships between film actors, scientific co-authorship, email messages, book purchases, Internet networks, the Macsaque cortex, and functional cortical connectivity, just to name a few (Humphries &amp; Gurney, 2008).</w:t>
+        <w:t xml:space="preserve">), molecular biology ( Aittokallio et al., 2006), algorithm design (Mirza et al. 2003), civil engineering (Deuerlein, 2008), and neuroscience (Roy et al., 2008). Specific modern examples of networks </w:t>
+      </w:r>
+      <w:r>
+        <w:rPr>
+          <w:rFonts w:ascii="Times New Roman" w:cs="Times New Roman" w:hAnsi="Times New Roman"/>
+          <w:color w:val="000000"/>
+        </w:rPr>
+        <w:t>were</w:t>
+      </w:r>
+      <w:r>
+        <w:rPr>
+          <w:rFonts w:ascii="Times New Roman" w:cs="Times New Roman" w:hAnsi="Times New Roman"/>
+          <w:color w:val="000000"/>
+        </w:rPr>
+        <w:t xml:space="preserve"> analyzed </w:t>
+      </w:r>
+      <w:r>
+        <w:rPr>
+          <w:rFonts w:ascii="Times New Roman" w:cs="Times New Roman" w:hAnsi="Times New Roman"/>
+          <w:color w:val="000000"/>
+        </w:rPr>
+        <w:t>by Humphries &amp; Gurney (2008) and include the</w:t>
+      </w:r>
+      <w:r>
+        <w:rPr>
+          <w:rFonts w:ascii="Times New Roman" w:cs="Times New Roman" w:hAnsi="Times New Roman"/>
+          <w:color w:val="000000"/>
+        </w:rPr>
+        <w:t xml:space="preserve"> relationships between film actors, scientific co-authorship, email messages, book purchases, Internet networks, the Macsaque cortex, and functional cortical connectivity, just to name a few (Humphries &amp; Gurney, 2008).</w:t>
+      </w:r>
+    </w:p>
+    <w:p>
+      <w:pPr>
+        <w:pStyle w:val="style0"/>
+        <w:spacing w:line="480" w:lineRule="auto"/>
+        <w:ind w:firstLine="400" w:left="0" w:right="0"/>
+      </w:pPr>
+      <w:r>
+        <w:rPr>
+          <w:rFonts w:ascii="Times New Roman" w:cs="Times New Roman" w:hAnsi="Times New Roman"/>
+          <w:color w:val="000000"/>
+        </w:rPr>
+        <w:t xml:space="preserve">Look at Humphries &amp; Gurney Paper  → </w:t>
+      </w:r>
+      <w:r>
+        <w:rPr>
+          <w:rFonts w:ascii="Times New Roman" w:cs="Times New Roman" w:hAnsi="Times New Roman"/>
+          <w:color w:val="000000"/>
+        </w:rPr>
+        <w:t xml:space="preserve">* </w:t>
+      </w:r>
+      <w:r>
+        <w:rPr>
+          <w:rFonts w:ascii="Times New Roman" w:cs="Times New Roman" w:hAnsi="Times New Roman"/>
+          <w:color w:val="000000"/>
+        </w:rPr>
+        <w:t>Give an example of their analysis *</w:t>
       </w:r>
     </w:p>
     <w:p>

</xml_diff>